<commit_message>
Fixed error in Anthony's reflection
</commit_message>
<xml_diff>
--- a/Documents/GroupReflection_Anthony.docx
+++ b/Documents/GroupReflection_Anthony.docx
@@ -73,6 +73,14 @@
         </w:rPr>
         <w:t xml:space="preserve"> or MS Teams. This is something I consider to be especially important in group work, especially if one person relies on another’s part. The quality of our work should also be improved and we should have set a standard for members to aim for. Some of our work did not meet our standard and we had only noticed this later on in the assignment which is not ideal</w:t>
       </w:r>
+      <w:r>
+        <w:rPr>
+          <w:lang w:val="en-AU"/>
+        </w:rPr>
+        <w:t>.</w:t>
+      </w:r>
+      <w:bookmarkStart w:id="0" w:name="_GoBack"/>
+      <w:bookmarkEnd w:id="0"/>
     </w:p>
     <w:p>
       <w:pPr>
@@ -193,8 +201,6 @@
         </w:rPr>
         <w:t xml:space="preserve"> work, in terms of who was assigned which section. However, in terms of lines committed, they would be skewed towards one member, Victor, as he was the one making the website templates for the group. The reason for this was that we were using his template and it would be easier for him to upload it rather than having everyone recreate it.</w:t>
       </w:r>
-      <w:bookmarkStart w:id="0" w:name="_GoBack"/>
-      <w:bookmarkEnd w:id="0"/>
     </w:p>
     <w:sectPr>
       <w:pgSz w:w="12240" w:h="15840"/>

</xml_diff>